<commit_message>
Added new part - Light Switch from BMW F30.
</commit_message>
<xml_diff>
--- a/PowerWindowSwitch_Mercedes_w204_212_207_c117/1_documentation/protocol.docx
+++ b/PowerWindowSwitch_Mercedes_w204_212_207_c117/1_documentation/protocol.docx
@@ -1776,7 +1776,23 @@
           <w:lang w:val="en-GB"/>
         </w:rPr>
         <w:lastRenderedPageBreak/>
-        <w:t>RX ID = 9</w:t>
+        <w:t xml:space="preserve">RX </w:t>
+      </w:r>
+      <w:r>
+        <w:rPr>
+          <w:b/>
+          <w:bCs/>
+          <w:lang w:val="en-GB"/>
+        </w:rPr>
+        <w:t xml:space="preserve">BR=19200, </w:t>
+      </w:r>
+      <w:r>
+        <w:rPr>
+          <w:b/>
+          <w:bCs/>
+          <w:lang w:val="en-GB"/>
+        </w:rPr>
+        <w:t>ID = 9</w:t>
       </w:r>
       <w:r>
         <w:rPr>
@@ -2839,7 +2855,25 @@
           <w:szCs w:val="20"/>
           <w:lang w:val="en-GB"/>
         </w:rPr>
-        <w:t>TX ID = 0, length = 7</w:t>
+        <w:t xml:space="preserve">TX </w:t>
+      </w:r>
+      <w:r>
+        <w:rPr>
+          <w:b/>
+          <w:bCs/>
+          <w:lang w:val="en-GB"/>
+        </w:rPr>
+        <w:t xml:space="preserve">BR=19200, </w:t>
+      </w:r>
+      <w:r>
+        <w:rPr>
+          <w:b/>
+          <w:bCs/>
+          <w:sz w:val="20"/>
+          <w:szCs w:val="20"/>
+          <w:lang w:val="en-GB"/>
+        </w:rPr>
+        <w:t>ID = 0, length = 7</w:t>
       </w:r>
       <w:r>
         <w:rPr>
@@ -4577,7 +4611,21 @@
           <w:szCs w:val="20"/>
           <w:lang w:val="en-GB"/>
         </w:rPr>
-        <w:t xml:space="preserve"> ID = </w:t>
+        <w:t xml:space="preserve"> </w:t>
+      </w:r>
+      <w:r>
+        <w:rPr>
+          <w:lang w:val="en-GB"/>
+        </w:rPr>
+        <w:t xml:space="preserve">BR=19200, </w:t>
+      </w:r>
+      <w:r>
+        <w:rPr>
+          <w:sz w:val="20"/>
+          <w:szCs w:val="20"/>
+          <w:lang w:val="en-GB"/>
+        </w:rPr>
+        <w:t xml:space="preserve">ID = </w:t>
       </w:r>
       <w:r>
         <w:rPr>

</xml_diff>